<commit_message>
Clean up the code and add an example script
</commit_message>
<xml_diff>
--- a/tasks.docx
+++ b/tasks.docx
@@ -65,7 +65,7 @@
           </w:tcPr>
           <w:p>
             <w:r>
-              <w:t>Исследовать статью об оптимизации очередей сообщений и предложить новый подход для синхронизации данных между микросервисами.</w:t>
+              <w:t>Изучить подход к оптимизации очередей сообщений и предложить решение для синхронизации данных между микросервисами.</w:t>
             </w:r>
           </w:p>
         </w:tc>
@@ -81,7 +81,7 @@
               <w:rPr>
                 <w:sz w:val="32"/>
               </w:rPr>
-              <w:t>05:19</w:t>
+              <w:t>05:30</w:t>
               <w:br/>
             </w:r>
             <w:r>
@@ -100,7 +100,7 @@
           </w:tcPr>
           <w:p>
             <w:r>
-              <w:t>Организовать обсуждение приоритетов для команды.</w:t>
+              <w:t>Организовать обсуждение приоритетов задач для команды.</w:t>
             </w:r>
           </w:p>
         </w:tc>
@@ -116,7 +116,7 @@
               <w:rPr>
                 <w:sz w:val="32"/>
               </w:rPr>
-              <w:t>05:19</w:t>
+              <w:t>05:30</w:t>
               <w:br/>
             </w:r>
             <w:r>
@@ -181,7 +181,7 @@
           </w:tcPr>
           <w:p>
             <w:r>
-              <w:t>Проанализировать логи системы аутентификации и обновить зависимости библиотек для устранения бага.</w:t>
+              <w:t>Проверить логи и устранить баг в системе аутентификации, обновляя зависимости или анализируя код.</w:t>
             </w:r>
           </w:p>
         </w:tc>
@@ -197,7 +197,7 @@
               <w:rPr>
                 <w:sz w:val="32"/>
               </w:rPr>
-              <w:t>05:19</w:t>
+              <w:t>05:30</w:t>
               <w:br/>
             </w:r>
             <w:r>
@@ -216,7 +216,7 @@
           </w:tcPr>
           <w:p>
             <w:r>
-              <w:t>Проверить код на совместимость с различными окружениями и, при необходимости, скорректировать его.</w:t>
+              <w:t>Проанализировать результаты тестов на нескольких окружениях, чтобы устранить проблемы.</w:t>
             </w:r>
           </w:p>
         </w:tc>
@@ -232,14 +232,14 @@
               <w:rPr>
                 <w:sz w:val="32"/>
               </w:rPr>
-              <w:t>05:19</w:t>
+              <w:t>05:30</w:t>
               <w:br/>
             </w:r>
             <w:r>
               <w:rPr>
                 <w:sz w:val="24"/>
               </w:rPr>
-              <w:t>09.02.2025</w:t>
+              <w:t>07.02.2025</w:t>
             </w:r>
           </w:p>
         </w:tc>
@@ -297,7 +297,7 @@
           </w:tcPr>
           <w:p>
             <w:r>
-              <w:t>Настроить тесты для нескольких конфигураций окружений, чтобы устранить проблемы совместимости.</w:t>
+              <w:t>Настроить тесты на новом окружении и проверить совместимость конфигураций.</w:t>
             </w:r>
           </w:p>
         </w:tc>
@@ -313,7 +313,7 @@
               <w:rPr>
                 <w:sz w:val="32"/>
               </w:rPr>
-              <w:t>05:19</w:t>
+              <w:t>05:30</w:t>
               <w:br/>
             </w:r>
             <w:r>
@@ -321,6 +321,41 @@
                 <w:sz w:val="24"/>
               </w:rPr>
               <w:t>08.02.2025</w:t>
+            </w:r>
+          </w:p>
+        </w:tc>
+      </w:tr>
+      <w:tr>
+        <w:tc>
+          <w:tcPr>
+            <w:tcW w:type="dxa" w:w="4680"/>
+          </w:tcPr>
+          <w:p>
+            <w:r>
+              <w:t>Провести ревизию зависимостей и устранить проблемы несовместимости версий библиотек.</w:t>
+            </w:r>
+          </w:p>
+        </w:tc>
+        <w:tc>
+          <w:tcPr>
+            <w:tcW w:type="dxa" w:w="4680"/>
+          </w:tcPr>
+          <w:p>
+            <w:pPr>
+              <w:jc w:val="center"/>
+            </w:pPr>
+            <w:r>
+              <w:rPr>
+                <w:sz w:val="32"/>
+              </w:rPr>
+              <w:t>05:30</w:t>
+              <w:br/>
+            </w:r>
+            <w:r>
+              <w:rPr>
+                <w:sz w:val="24"/>
+              </w:rPr>
+              <w:t>07.02.2025</w:t>
             </w:r>
           </w:p>
         </w:tc>
@@ -336,7 +371,7 @@
         <w:pStyle w:val="2"/>
       </w:pPr>
       <w:r>
-        <w:t>Участник, создающий ветку для исправлений</w:t>
+        <w:t>Человек, работающий над проектом и отвечающий за управление ветками и проблемы синхронизации данных</w:t>
       </w:r>
     </w:p>
     <w:tbl>
@@ -378,7 +413,7 @@
           </w:tcPr>
           <w:p>
             <w:r>
-              <w:t>Создать отдельную ветку для исправлений и подготовить изменения для синхронизации данных.</w:t>
+              <w:t>Создать отдельную ветку для исправлений и устранения проблем с синхронизацией данных.</w:t>
             </w:r>
           </w:p>
         </w:tc>
@@ -394,7 +429,42 @@
               <w:rPr>
                 <w:sz w:val="32"/>
               </w:rPr>
-              <w:t>05:19</w:t>
+              <w:t>05:30</w:t>
+              <w:br/>
+            </w:r>
+            <w:r>
+              <w:rPr>
+                <w:sz w:val="24"/>
+              </w:rPr>
+              <w:t>06.02.2025</w:t>
+            </w:r>
+          </w:p>
+        </w:tc>
+      </w:tr>
+      <w:tr>
+        <w:tc>
+          <w:tcPr>
+            <w:tcW w:type="dxa" w:w="4680"/>
+          </w:tcPr>
+          <w:p>
+            <w:r>
+              <w:t>Проверить внесённые изменения после настройки тестов и протестировать их на готовой ветке.</w:t>
+            </w:r>
+          </w:p>
+        </w:tc>
+        <w:tc>
+          <w:tcPr>
+            <w:tcW w:type="dxa" w:w="4680"/>
+          </w:tcPr>
+          <w:p>
+            <w:pPr>
+              <w:jc w:val="center"/>
+            </w:pPr>
+            <w:r>
+              <w:rPr>
+                <w:sz w:val="32"/>
+              </w:rPr>
+              <w:t>05:30</w:t>
               <w:br/>
             </w:r>
             <w:r>

</xml_diff>